<commit_message>
General updates to Projects section
</commit_message>
<xml_diff>
--- a/Project Case Studies and Descriptions.docx
+++ b/Project Case Studies and Descriptions.docx
@@ -222,6 +222,22 @@
       </w:r>
     </w:p>
     <w:p>
+      <w:r>
+        <w:t>I designed the new pages using the Bootstrap framework so that our developers could easily build upon its innate responsiveness.</w:t>
+      </w:r>
+    </w:p>
+    <w:p>
+      <w:r>
+        <w:t>I carefully considered the order and organization of the forms’ sections and fields, and learned about the optimal flow of the donation process through usability testing.</w:t>
+      </w:r>
+    </w:p>
+    <w:p>
+      <w:r>
+        <w:t>I designed it to be consistent with our brand and to decrease gift abandonment due to frustration with our current page (e.g., completing a donation then realizing that you had to use a different page to send an eCard.)</w:t>
+      </w:r>
+    </w:p>
+    <w:p/>
+    <w:p>
       <w:pPr>
         <w:rPr>
           <w:strike/>
@@ -258,46 +274,6 @@
         <w:rPr>
           <w:strike/>
         </w:rPr>
-        <w:t>I designed the new pages using the Bootstrap framework so that our developers could easily build upon its innate responsiveness.</w:t>
-      </w:r>
-    </w:p>
-    <w:p>
-      <w:pPr>
-        <w:rPr>
-          <w:strike/>
-        </w:rPr>
-      </w:pPr>
-      <w:r>
-        <w:rPr>
-          <w:strike/>
-        </w:rPr>
-        <w:t>I carefully considered the order and organization of the forms’ sections and fields, and learned about the optimal flow of the donation page process through usability testing.</w:t>
-      </w:r>
-    </w:p>
-    <w:p>
-      <w:pPr>
-        <w:rPr>
-          <w:strike/>
-        </w:rPr>
-      </w:pPr>
-      <w:r>
-        <w:rPr>
-          <w:strike/>
-        </w:rPr>
-        <w:lastRenderedPageBreak/>
-        <w:t>I designed it to be consistent with our brand and to decrease gift abandonment due to frustration with our current page (e.g., completing a donation then realizing that you had to use a different page to send an eCard.)</w:t>
-      </w:r>
-    </w:p>
-    <w:p>
-      <w:pPr>
-        <w:rPr>
-          <w:strike/>
-        </w:rPr>
-      </w:pPr>
-      <w:r>
-        <w:rPr>
-          <w:strike/>
-        </w:rPr>
         <w:t>Year end is always hectic because so many people are using our site at the same time.</w:t>
       </w:r>
     </w:p>
@@ -484,7 +460,31 @@
     </w:p>
     <w:p>
       <w:r>
-        <w:t>Throughout the process, I met with internal stakeholders within the OUW – the directors, graduate assistants, tutors – as well as external stakeholders – professors and students – to understand their needs and set goals for the site.</w:t>
+        <w:t xml:space="preserve">Throughout the process, I met with internal stakeholders within the OUW </w:t>
+      </w:r>
+      <w:r>
+        <w:t>(</w:t>
+      </w:r>
+      <w:r>
+        <w:t>the directors, graduate assistants, tutors</w:t>
+      </w:r>
+      <w:r>
+        <w:t xml:space="preserve">) </w:t>
+      </w:r>
+      <w:r>
+        <w:t xml:space="preserve">as well as external stakeholders </w:t>
+      </w:r>
+      <w:r>
+        <w:t>(</w:t>
+      </w:r>
+      <w:r>
+        <w:t>professors and students</w:t>
+      </w:r>
+      <w:r>
+        <w:t xml:space="preserve">) </w:t>
+      </w:r>
+      <w:r>
+        <w:t>to understand their needs and set goals for the site.</w:t>
       </w:r>
       <w:r>
         <w:t xml:space="preserve"> </w:t>
@@ -502,7 +502,10 @@
         <w:t xml:space="preserve">basis </w:t>
       </w:r>
       <w:r>
-        <w:t>to keep everyone on the same page as the project went on. We discussed content and design</w:t>
+        <w:t>to keep everyone on the sam</w:t>
+      </w:r>
+      <w:r>
+        <w:t>e page as the project went on.</w:t>
       </w:r>
     </w:p>
     <w:p>
@@ -579,67 +582,73 @@
       <w:pPr>
         <w:pStyle w:val="Heading3"/>
       </w:pPr>
+      <w:r>
+        <w:t>Development</w:t>
+      </w:r>
+    </w:p>
+    <w:p>
+      <w:r>
+        <w:t xml:space="preserve">I generated wireframes based on the new site’s content strategy and worked with the graduate developers to make sure that the designs </w:t>
+      </w:r>
+      <w:r>
+        <w:t xml:space="preserve">were </w:t>
+      </w:r>
+      <w:r>
+        <w:t xml:space="preserve">properly implemented. </w:t>
+      </w:r>
+      <w:r>
+        <w:t xml:space="preserve">We worked through the entire summer creating pages, adding content, </w:t>
+      </w:r>
+      <w:r>
+        <w:lastRenderedPageBreak/>
+        <w:t xml:space="preserve">and </w:t>
+      </w:r>
+      <w:r>
+        <w:t xml:space="preserve">making adjustments as needed to the overall organization of the site. </w:t>
+      </w:r>
+      <w:r>
+        <w:t>I also created a style guide for future content producers and editors to use.</w:t>
+      </w:r>
+    </w:p>
+    <w:p>
+      <w:pPr>
+        <w:pStyle w:val="Heading2"/>
+      </w:pPr>
+      <w:r>
+        <w:t>Results</w:t>
+      </w:r>
+    </w:p>
+    <w:p>
+      <w:r>
+        <w:t xml:space="preserve">Two weeks into our lead web developer resigned so I worked with another grad student to get the site as ready as possible while our director searched for another grad student to replace him. </w:t>
+      </w:r>
+      <w:r>
+        <w:t>After three months, the site went live!</w:t>
+      </w:r>
+      <w:r>
+        <w:t xml:space="preserve"> </w:t>
+      </w:r>
+      <w:r>
+        <w:t xml:space="preserve">Everything worked out and the three of us successfully launched the site that’s still in use nearly three years later. </w:t>
+      </w:r>
+    </w:p>
+    <w:p>
       <w:bookmarkStart w:id="0" w:name="_GoBack"/>
+      <w:r>
+        <w:t>This was my first site migration. I learned a lot by being able to apply everything I’d learned about content strategy, UX/UI, and usability testing. I also learned about how the job doesn’t end when a site goes live – maintenance is critically important and having sustainable, accessible documentation is very important.</w:t>
+      </w:r>
+      <w:r>
+        <w:t xml:space="preserve"> Because of this, I also developed an </w:t>
+      </w:r>
+      <w:proofErr w:type="gramStart"/>
+      <w:r>
+        <w:t>editorial</w:t>
+      </w:r>
+      <w:proofErr w:type="gramEnd"/>
+      <w:r>
+        <w:t xml:space="preserve"> guide to ensure that editing and adding content would remain consistent in the following years.</w:t>
+      </w:r>
       <w:bookmarkEnd w:id="0"/>
-      <w:proofErr w:type="spellStart"/>
-      <w:r>
-        <w:t>Wireframing</w:t>
-      </w:r>
-      <w:proofErr w:type="spellEnd"/>
-      <w:r>
-        <w:t xml:space="preserve"> for developers</w:t>
-      </w:r>
-    </w:p>
-    <w:p>
-      <w:pPr>
-        <w:pStyle w:val="Heading3"/>
-      </w:pPr>
-      <w:r>
-        <w:t>Final review</w:t>
-      </w:r>
-    </w:p>
-    <w:p>
-      <w:pPr>
-        <w:pStyle w:val="Heading3"/>
-      </w:pPr>
-      <w:r>
-        <w:lastRenderedPageBreak/>
-        <w:t>Troubleshooting</w:t>
-      </w:r>
-    </w:p>
-    <w:p>
-      <w:pPr>
-        <w:pStyle w:val="Heading3"/>
-      </w:pPr>
-      <w:r>
-        <w:t>Launch</w:t>
-      </w:r>
-    </w:p>
-    <w:p>
-      <w:pPr>
-        <w:pStyle w:val="Heading3"/>
-      </w:pPr>
-      <w:r>
-        <w:t>Maintenance</w:t>
-      </w:r>
-    </w:p>
-    <w:p>
-      <w:pPr>
-        <w:pStyle w:val="Heading2"/>
-      </w:pPr>
-      <w:r>
-        <w:t>Results</w:t>
-      </w:r>
-    </w:p>
-    <w:p>
-      <w:r>
-        <w:t xml:space="preserve">After three months, the site went live! Two weeks into our lead web developer resigned so I worked with another grad student to get the site as ready as possible while our director searched for another grad student to replace him. Everything worked out and the three of us successfully launched the site that’s still in use nearly three years later. </w:t>
-      </w:r>
-    </w:p>
-    <w:p>
-      <w:r>
-        <w:t>This was my first site migration. I learned a lot by being able to apply everything I’d learned about content strategy, UX/UI, and usability testing. I also learned about how the job doesn’t end when a site goes live – maintenance is critically important and having sustainable, accessible documentation is very important.</w:t>
-      </w:r>
     </w:p>
     <w:p>
       <w:pPr>

</xml_diff>

<commit_message>
Added missing closing tag to correct syntax error
</commit_message>
<xml_diff>
--- a/Project Case Studies and Descriptions.docx
+++ b/Project Case Studies and Descriptions.docx
@@ -148,6 +148,34 @@
     </w:p>
     <w:p>
       <w:r>
+        <w:t>Current</w:t>
+      </w:r>
+    </w:p>
+    <w:p>
+      <w:r>
+        <w:t>I setup an inbox to obtain feedback from donors who encountered issues with our existing donation page. This established an open channel of communication through which we could learn about our donors' unique needs, suggestions, and troubles.</w:t>
+      </w:r>
+    </w:p>
+    <w:p>
+      <w:r>
+        <w:t>From this and usability testing, I learned that multiple, single-objective pages would work best for our donors.</w:t>
+      </w:r>
+    </w:p>
+    <w:p>
+      <w:r>
+        <w:t>After I drafted low-fidelity wireframes for the new page based on direct user feedback, I used Bootstrap to develop dynamic prototypes.</w:t>
+      </w:r>
+    </w:p>
+    <w:p>
+      <w:pPr>
+        <w:pStyle w:val="Heading3"/>
+      </w:pPr>
+      <w:r>
+        <w:t>User Research</w:t>
+      </w:r>
+    </w:p>
+    <w:p>
+      <w:r>
         <w:t xml:space="preserve">My process began by </w:t>
       </w:r>
       <w:r>
@@ -199,7 +227,16 @@
       </w:r>
     </w:p>
     <w:p>
-      <w:r>
+      <w:pPr>
+        <w:pStyle w:val="Heading3"/>
+      </w:pPr>
+      <w:r>
+        <w:t>Design</w:t>
+      </w:r>
+    </w:p>
+    <w:p>
+      <w:r>
+        <w:lastRenderedPageBreak/>
         <w:t>I used the data to create wireframes that soon became a high-fideli</w:t>
       </w:r>
       <w:r>
@@ -225,16 +262,19 @@
       <w:r>
         <w:t>I designed the new pages using the Bootstrap framework so that our developers could easily build upon its innate responsiveness.</w:t>
       </w:r>
-    </w:p>
-    <w:p>
+      <w:r>
+        <w:t xml:space="preserve"> </w:t>
+      </w:r>
       <w:r>
         <w:t>I carefully considered the order and organization of the forms’ sections and fields, and learned about the optimal flow of the donation process through usability testing.</w:t>
       </w:r>
     </w:p>
     <w:p>
+      <w:bookmarkStart w:id="0" w:name="_GoBack"/>
       <w:r>
         <w:t>I designed it to be consistent with our brand and to decrease gift abandonment due to frustration with our current page (e.g., completing a donation then realizing that you had to use a different page to send an eCard.)</w:t>
       </w:r>
+      <w:bookmarkEnd w:id="0"/>
     </w:p>
     <w:p/>
     <w:p>
@@ -633,7 +673,6 @@
       </w:r>
     </w:p>
     <w:p>
-      <w:bookmarkStart w:id="0" w:name="_GoBack"/>
       <w:r>
         <w:t>This was my first site migration. I learned a lot by being able to apply everything I’d learned about content strategy, UX/UI, and usability testing. I also learned about how the job doesn’t end when a site goes live – maintenance is critically important and having sustainable, accessible documentation is very important.</w:t>
       </w:r>
@@ -648,7 +687,6 @@
       <w:r>
         <w:t xml:space="preserve"> guide to ensure that editing and adding content would remain consistent in the following years.</w:t>
       </w:r>
-      <w:bookmarkEnd w:id="0"/>
     </w:p>
     <w:p>
       <w:pPr>
@@ -682,7 +720,11 @@
         <w:t>Situation</w:t>
       </w:r>
     </w:p>
-    <w:p/>
+    <w:p>
+      <w:r>
+        <w:t>I was tasked with developing a set of instructions for a Document Design in Technical and Professional Communication course. I tested them for usability using theoretical design principles like low-fidelity prototype design, operational prototype design, &amp; talk-aloud protocol.</w:t>
+      </w:r>
+    </w:p>
     <w:p>
       <w:pPr>
         <w:pStyle w:val="Heading2"/>
@@ -691,7 +733,51 @@
         <w:t>Tasks</w:t>
       </w:r>
     </w:p>
-    <w:p/>
+    <w:p>
+      <w:pPr>
+        <w:rPr>
+          <w:b/>
+          <w:bCs/>
+        </w:rPr>
+      </w:pPr>
+      <w:r>
+        <w:t>First, I needed to analyze the audience that would be interacting with my instructions.</w:t>
+      </w:r>
+      <w:r>
+        <w:rPr>
+          <w:rFonts w:ascii="Arial" w:hAnsi="Arial" w:cs="Arial"/>
+        </w:rPr>
+        <w:t>​</w:t>
+      </w:r>
+    </w:p>
+    <w:p>
+      <w:pPr>
+        <w:rPr>
+          <w:b/>
+          <w:bCs/>
+        </w:rPr>
+      </w:pPr>
+      <w:r>
+        <w:t>Then, using the results from the initial research, I needed to create a low-fidelity design for usability testing.</w:t>
+      </w:r>
+      <w:r>
+        <w:rPr>
+          <w:rFonts w:ascii="Arial" w:hAnsi="Arial" w:cs="Arial"/>
+        </w:rPr>
+        <w:t>​</w:t>
+      </w:r>
+    </w:p>
+    <w:p>
+      <w:pPr>
+        <w:rPr>
+          <w:b/>
+          <w:bCs/>
+        </w:rPr>
+      </w:pPr>
+      <w:r>
+        <w:t>Finally, I needed to develop a high-fidelity design from the data obtained during the usability test to ensure that my instructions were accessible and usable for my audience.</w:t>
+      </w:r>
+    </w:p>
     <w:p>
       <w:pPr>
         <w:pStyle w:val="Heading2"/>
@@ -700,7 +786,139 @@
         <w:t>Action</w:t>
       </w:r>
     </w:p>
-    <w:p/>
+    <w:p>
+      <w:r>
+        <w:rPr>
+          <w:b/>
+          <w:bCs/>
+          <w:i/>
+          <w:iCs/>
+        </w:rPr>
+        <w:t>Audience Analysis</w:t>
+      </w:r>
+    </w:p>
+    <w:p>
+      <w:pPr>
+        <w:rPr>
+          <w:b/>
+          <w:bCs/>
+        </w:rPr>
+      </w:pPr>
+      <w:r>
+        <w:t>I conducted a thorough audience analysis and determined that people who wanted to learn how to ship baked goods across the United States would use my instructions.</w:t>
+      </w:r>
+      <w:r>
+        <w:rPr>
+          <w:rFonts w:ascii="Arial" w:hAnsi="Arial" w:cs="Arial"/>
+        </w:rPr>
+        <w:t>​</w:t>
+      </w:r>
+    </w:p>
+    <w:p>
+      <w:pPr>
+        <w:rPr>
+          <w:b/>
+          <w:bCs/>
+        </w:rPr>
+      </w:pPr>
+      <w:r>
+        <w:t>The audience also consisted of users who used the internet to search for information and would access the instructions digitally as opposed to using a static document like a book.</w:t>
+      </w:r>
+    </w:p>
+    <w:p>
+      <w:pPr>
+        <w:rPr>
+          <w:b/>
+          <w:bCs/>
+        </w:rPr>
+      </w:pPr>
+      <w:r>
+        <w:rPr>
+          <w:rFonts w:ascii="Arial" w:hAnsi="Arial" w:cs="Arial"/>
+        </w:rPr>
+        <w:t>​</w:t>
+      </w:r>
+      <w:r>
+        <w:rPr>
+          <w:b/>
+          <w:bCs/>
+          <w:i/>
+          <w:iCs/>
+        </w:rPr>
+        <w:t>Usability Testing</w:t>
+      </w:r>
+    </w:p>
+    <w:p>
+      <w:pPr>
+        <w:rPr>
+          <w:b/>
+          <w:bCs/>
+        </w:rPr>
+      </w:pPr>
+      <w:r>
+        <w:t>Usability testing dramatically influenced the design of my instructions. My initial rapid paper prototype consisted of a Word document that was presented on a computer screen.</w:t>
+      </w:r>
+      <w:r>
+        <w:rPr>
+          <w:b/>
+          <w:bCs/>
+        </w:rPr>
+        <w:t> </w:t>
+      </w:r>
+      <w:r>
+        <w:t>I developed a usability test that would result in an intuitive a set of instructions used to teach people how to ship baked goods across the country.</w:t>
+      </w:r>
+    </w:p>
+    <w:p>
+      <w:pPr>
+        <w:rPr>
+          <w:b/>
+          <w:bCs/>
+        </w:rPr>
+      </w:pPr>
+      <w:r>
+        <w:t>Watching my participant interact with the first set of instructions during the usability test taught me that my users would need instructions that were portable and accessible.</w:t>
+      </w:r>
+      <w:r>
+        <w:rPr>
+          <w:b/>
+          <w:bCs/>
+        </w:rPr>
+        <w:t> </w:t>
+      </w:r>
+    </w:p>
+    <w:p>
+      <w:pPr>
+        <w:rPr>
+          <w:rFonts w:ascii="Arial" w:hAnsi="Arial" w:cs="Arial"/>
+        </w:rPr>
+      </w:pPr>
+      <w:r>
+        <w:t>Since the instructions held information about actions that had to be carried out in various locations, the final version was a website. I envisioned that users would access the instructions on their desktops or laptops while conducting initial research, on their tablets in their kitchens while baking the treats, and on their cell phones at the grocery store or post office.</w:t>
+      </w:r>
+      <w:r>
+        <w:rPr>
+          <w:rFonts w:ascii="Arial" w:hAnsi="Arial" w:cs="Arial"/>
+        </w:rPr>
+        <w:t>​</w:t>
+      </w:r>
+    </w:p>
+    <w:p>
+      <w:r>
+        <w:rPr>
+          <w:b/>
+          <w:bCs/>
+          <w:i/>
+          <w:iCs/>
+        </w:rPr>
+        <w:t>Document Design</w:t>
+      </w:r>
+    </w:p>
+    <w:p>
+      <w:r>
+        <w:t>Conducting a usability test allowed me to determine the clarity, accessibility, and functionality of my instructions before completing the design process.</w:t>
+      </w:r>
+    </w:p>
     <w:p>
       <w:pPr>
         <w:pStyle w:val="Heading2"/>
@@ -709,7 +927,57 @@
         <w:t>Results</w:t>
       </w:r>
     </w:p>
-    <w:p/>
+    <w:p>
+      <w:pPr>
+        <w:rPr>
+          <w:b/>
+          <w:bCs/>
+        </w:rPr>
+      </w:pPr>
+      <w:r>
+        <w:t>For this project, I was the instructional designer, the usability test facilitator, and the web designer for the final set of instructions.</w:t>
+      </w:r>
+    </w:p>
+    <w:p>
+      <w:pPr>
+        <w:rPr>
+          <w:b/>
+          <w:bCs/>
+        </w:rPr>
+      </w:pPr>
+      <w:r>
+        <w:rPr>
+          <w:rFonts w:ascii="Arial" w:hAnsi="Arial" w:cs="Arial"/>
+        </w:rPr>
+        <w:t>​</w:t>
+      </w:r>
+      <w:r>
+        <w:t>I initially thought that generating the instructions was the most critical factor in the design process, but I quickly learned that coordinating and conducting the usability test was equally if not more important to the overall effectiveness of the document.</w:t>
+      </w:r>
+    </w:p>
+    <w:p>
+      <w:r>
+        <w:rPr>
+          <w:rFonts w:ascii="Arial" w:hAnsi="Arial" w:cs="Arial"/>
+        </w:rPr>
+        <w:t>​​</w:t>
+      </w:r>
+      <w:r>
+        <w:t>As a result, I transformed the Word document into a mobile-optimized website that would give users access to the information from multiple locations and devices.</w:t>
+      </w:r>
+    </w:p>
+    <w:p>
+      <w:pPr>
+        <w:rPr>
+          <w:b/>
+          <w:bCs/>
+        </w:rPr>
+      </w:pPr>
+      <w:r>
+        <w:lastRenderedPageBreak/>
+        <w:t>Not only was I introduced to the value of usability testing during this project, but this was also the first time I used web design as a primary tool for technical communication.</w:t>
+      </w:r>
+    </w:p>
     <w:sectPr>
       <w:pgSz w:w="12240" w:h="15840"/>
       <w:pgMar w:top="720" w:right="720" w:bottom="720" w:left="720" w:header="720" w:footer="720" w:gutter="0"/>
@@ -1855,6 +2123,17 @@
       <w:lang w:bidi="en-US"/>
     </w:rPr>
   </w:style>
+  <w:style w:type="character" w:styleId="Hyperlink">
+    <w:name w:val="Hyperlink"/>
+    <w:basedOn w:val="DefaultParagraphFont"/>
+    <w:uiPriority w:val="99"/>
+    <w:unhideWhenUsed/>
+    <w:rsid w:val="00037088"/>
+    <w:rPr>
+      <w:color w:val="00A3D6" w:themeColor="hyperlink"/>
+      <w:u w:val="single"/>
+    </w:rPr>
+  </w:style>
 </w:styles>
 </file>
 
@@ -2635,6 +2914,17 @@
     </w:pPr>
     <w:rPr>
       <w:lang w:bidi="en-US"/>
+    </w:rPr>
+  </w:style>
+  <w:style w:type="character" w:styleId="Hyperlink">
+    <w:name w:val="Hyperlink"/>
+    <w:basedOn w:val="DefaultParagraphFont"/>
+    <w:uiPriority w:val="99"/>
+    <w:unhideWhenUsed/>
+    <w:rsid w:val="00037088"/>
+    <w:rPr>
+      <w:color w:val="00A3D6" w:themeColor="hyperlink"/>
+      <w:u w:val="single"/>
     </w:rPr>
   </w:style>
 </w:styles>

</xml_diff>

<commit_message>
Content updates to Projects section
</commit_message>
<xml_diff>
--- a/Project Case Studies and Descriptions.docx
+++ b/Project Case Studies and Descriptions.docx
@@ -122,15 +122,7 @@
     </w:p>
     <w:p>
       <w:r>
-        <w:t xml:space="preserve">I needed to a) enhance the user experience in order to increase donor </w:t>
-      </w:r>
-      <w:proofErr w:type="gramStart"/>
-      <w:r>
-        <w:t>satisfaction,</w:t>
-      </w:r>
-      <w:proofErr w:type="gramEnd"/>
-      <w:r>
-        <w:t xml:space="preserve"> b) new page needed to meet internal needs by capturing all the data our gift processing teams would need, c) contribute to an increased number of gifts via online donation.</w:t>
+        <w:t>I needed to a) enhance the user experience in order to increase donor satisfaction, b) new page needed to meet internal needs by capturing all the data our gift processing teams would need, c) contribute to an increased number of gifts via online donation.</w:t>
       </w:r>
     </w:p>
     <w:p>
@@ -270,11 +262,9 @@
       </w:r>
     </w:p>
     <w:p>
-      <w:bookmarkStart w:id="0" w:name="_GoBack"/>
       <w:r>
         <w:t>I designed it to be consistent with our brand and to decrease gift abandonment due to frustration with our current page (e.g., completing a donation then realizing that you had to use a different page to send an eCard.)</w:t>
       </w:r>
-      <w:bookmarkEnd w:id="0"/>
     </w:p>
     <w:p/>
     <w:p>
@@ -287,21 +277,7 @@
         <w:rPr>
           <w:strike/>
         </w:rPr>
-        <w:t xml:space="preserve">Each page would have a simplified, task-/gift type- specific objective that would remove the </w:t>
-      </w:r>
-      <w:proofErr w:type="spellStart"/>
-      <w:r>
-        <w:rPr>
-          <w:strike/>
-        </w:rPr>
-        <w:t>clunkiness</w:t>
-      </w:r>
-      <w:proofErr w:type="spellEnd"/>
-      <w:r>
-        <w:rPr>
-          <w:strike/>
-        </w:rPr>
-        <w:t xml:space="preserve"> of using one form to make five different gift types and it would allow our processing team to complete type-specific tasks in organized, smaller batches depending on the type of gift being made.</w:t>
+        <w:t>Each page would have a simplified, task-/gift type- specific objective that would remove the clunkiness of using one form to make five different gift types and it would allow our processing team to complete type-specific tasks in organized, smaller batches depending on the type of gift being made.</w:t>
       </w:r>
     </w:p>
     <w:p>
@@ -377,15 +353,7 @@
     </w:p>
     <w:p>
       <w:r>
-        <w:t xml:space="preserve">During my assistantship with the Auburn University Office of University Writing, the office decided to follow new campus web recommendations and </w:t>
-      </w:r>
-      <w:proofErr w:type="gramStart"/>
-      <w:r>
-        <w:t>migrate</w:t>
-      </w:r>
-      <w:proofErr w:type="gramEnd"/>
-      <w:r>
-        <w:t xml:space="preserve"> its website to WordPress. This migration also served as an opportunity to redesign the site as it had be</w:t>
+        <w:t>During my assistantship with the Auburn University Office of University Writing, the office decided to follow new campus web recommendations and migrate its website to WordPress. This migration also served as an opportunity to redesign the site as it had be</w:t>
       </w:r>
       <w:r>
         <w:t>en some time since the old site’</w:t>
@@ -677,15 +645,7 @@
         <w:t>This was my first site migration. I learned a lot by being able to apply everything I’d learned about content strategy, UX/UI, and usability testing. I also learned about how the job doesn’t end when a site goes live – maintenance is critically important and having sustainable, accessible documentation is very important.</w:t>
       </w:r>
       <w:r>
-        <w:t xml:space="preserve"> Because of this, I also developed an </w:t>
-      </w:r>
-      <w:proofErr w:type="gramStart"/>
-      <w:r>
-        <w:t>editorial</w:t>
-      </w:r>
-      <w:proofErr w:type="gramEnd"/>
-      <w:r>
-        <w:t xml:space="preserve"> guide to ensure that editing and adding content would remain consistent in the following years.</w:t>
+        <w:t xml:space="preserve"> Because of this, I also developed an editorial guide to ensure that editing and adding content would remain consistent in the following years.</w:t>
       </w:r>
     </w:p>
     <w:p>
@@ -709,7 +669,7 @@
       </w:pPr>
       <w:r>
         <w:lastRenderedPageBreak/>
-        <w:t>Project #3</w:t>
+        <w:t>Usability Testing + Instructional Design</w:t>
       </w:r>
     </w:p>
     <w:p>
@@ -967,17 +927,203 @@
       </w:r>
     </w:p>
     <w:p>
-      <w:pPr>
-        <w:rPr>
-          <w:b/>
-          <w:bCs/>
-        </w:rPr>
-      </w:pPr>
       <w:r>
         <w:lastRenderedPageBreak/>
         <w:t>Not only was I introduced to the value of usability testing during this project, but this was also the first time I used web design as a primary tool for technical communication.</w:t>
       </w:r>
     </w:p>
+    <w:p>
+      <w:r>
+        <w:br w:type="page"/>
+      </w:r>
+    </w:p>
+    <w:p>
+      <w:pPr>
+        <w:pStyle w:val="Heading1"/>
+      </w:pPr>
+      <w:r>
+        <w:lastRenderedPageBreak/>
+        <w:t>UI Design</w:t>
+      </w:r>
+    </w:p>
+    <w:p>
+      <w:pPr>
+        <w:pStyle w:val="Heading2"/>
+      </w:pPr>
+      <w:r>
+        <w:t>Situation</w:t>
+      </w:r>
+    </w:p>
+    <w:p>
+      <w:r>
+        <w:t xml:space="preserve">Although the challenge </w:t>
+      </w:r>
+      <w:r>
+        <w:t>has passed, I participate</w:t>
+      </w:r>
+      <w:r>
+        <w:t xml:space="preserve"> in UpLabs’ </w:t>
+      </w:r>
+      <w:r>
+        <w:t>House Rental App Challenge</w:t>
+      </w:r>
+      <w:r>
+        <w:t>. Participant</w:t>
+      </w:r>
+      <w:r>
+        <w:t xml:space="preserve">s were tasked with creating </w:t>
+      </w:r>
+      <w:r>
+        <w:t xml:space="preserve">a simple and fun </w:t>
+      </w:r>
+      <w:r>
+        <w:t>h</w:t>
+      </w:r>
+      <w:r>
+        <w:t xml:space="preserve">ouse </w:t>
+      </w:r>
+      <w:r>
+        <w:t>r</w:t>
+      </w:r>
+      <w:r>
+        <w:t>ental app for Web, iOS or Android</w:t>
+      </w:r>
+      <w:r>
+        <w:t>.</w:t>
+      </w:r>
+      <w:r>
+        <w:t xml:space="preserve"> According to the challenge site, “</w:t>
+      </w:r>
+      <w:r>
+        <w:t>T</w:t>
+      </w:r>
+      <w:r>
+        <w:t>he rental process is usually associated with numerous tedious steps and lots of boring paperwork. Let's take it as a challenge to change that mindset by m</w:t>
+      </w:r>
+      <w:r>
+        <w:t>aking it simple and fun.</w:t>
+      </w:r>
+      <w:r>
+        <w:t>”</w:t>
+      </w:r>
+    </w:p>
+    <w:p>
+      <w:pPr>
+        <w:pStyle w:val="Heading3"/>
+      </w:pPr>
+      <w:r>
+        <w:t>Role</w:t>
+      </w:r>
+    </w:p>
+    <w:p>
+      <w:r>
+        <w:t>UX/UI Designer</w:t>
+      </w:r>
+    </w:p>
+    <w:p>
+      <w:pPr>
+        <w:pStyle w:val="Heading2"/>
+      </w:pPr>
+      <w:r>
+        <w:t>Task</w:t>
+      </w:r>
+    </w:p>
+    <w:p>
+      <w:r>
+        <w:t>It should include the following points:</w:t>
+      </w:r>
+    </w:p>
+    <w:p>
+      <w:pPr>
+        <w:ind w:left="360"/>
+      </w:pPr>
+      <w:r>
+        <w:t>Set the preferences for your rental search.</w:t>
+      </w:r>
+    </w:p>
+    <w:p>
+      <w:pPr>
+        <w:ind w:left="360"/>
+      </w:pPr>
+      <w:r>
+        <w:t>Finding a unit that you like.</w:t>
+      </w:r>
+    </w:p>
+    <w:p>
+      <w:pPr>
+        <w:ind w:left="360"/>
+      </w:pPr>
+      <w:r>
+        <w:t>Indicating an interest in the aforementioned unit to the property manager.</w:t>
+      </w:r>
+    </w:p>
+    <w:p>
+      <w:pPr>
+        <w:ind w:left="360"/>
+      </w:pPr>
+      <w:r>
+        <w:t>Application process.</w:t>
+      </w:r>
+    </w:p>
+    <w:p>
+      <w:pPr>
+        <w:ind w:left="360"/>
+      </w:pPr>
+      <w:r>
+        <w:t>System feedback on either success or failure.</w:t>
+      </w:r>
+    </w:p>
+    <w:p/>
+    <w:p>
+      <w:pPr>
+        <w:pStyle w:val="Heading2"/>
+      </w:pPr>
+      <w:r>
+        <w:t>Action</w:t>
+      </w:r>
+    </w:p>
+    <w:p>
+      <w:pPr>
+        <w:pStyle w:val="Heading3"/>
+      </w:pPr>
+      <w:r>
+        <w:t>Research</w:t>
+      </w:r>
+    </w:p>
+    <w:p>
+      <w:r>
+        <w:t>When I learned about this project, I was in the midst of looking for a new place to live. I frequented sites like Zillow, Trulia, and Hotpads, and I had become quite familiar with the commonalities among all of the sites.</w:t>
+      </w:r>
+      <w:bookmarkStart w:id="0" w:name="_GoBack"/>
+      <w:bookmarkEnd w:id="0"/>
+    </w:p>
+    <w:p>
+      <w:pPr>
+        <w:pStyle w:val="Heading3"/>
+      </w:pPr>
+      <w:r>
+        <w:t>Sketching</w:t>
+      </w:r>
+    </w:p>
+    <w:p/>
+    <w:p>
+      <w:pPr>
+        <w:pStyle w:val="Heading3"/>
+      </w:pPr>
+      <w:r>
+        <w:t>Prototyping</w:t>
+      </w:r>
+    </w:p>
+    <w:p/>
+    <w:p>
+      <w:pPr>
+        <w:pStyle w:val="Heading2"/>
+      </w:pPr>
+      <w:r>
+        <w:t>Result</w:t>
+      </w:r>
+    </w:p>
+    <w:p/>
     <w:sectPr>
       <w:pgSz w:w="12240" w:h="15840"/>
       <w:pgMar w:top="720" w:right="720" w:bottom="720" w:left="720" w:header="720" w:footer="720" w:gutter="0"/>
@@ -1329,6 +1475,155 @@
       </w:rPr>
     </w:lvl>
   </w:abstractNum>
+  <w:abstractNum w:abstractNumId="3">
+    <w:nsid w:val="7EF83D3B"/>
+    <w:multiLevelType w:val="multilevel"/>
+    <w:tmpl w:val="72A211D6"/>
+    <w:lvl w:ilvl="0">
+      <w:start w:val="1"/>
+      <w:numFmt w:val="bullet"/>
+      <w:lvlText w:val=""/>
+      <w:lvlJc w:val="left"/>
+      <w:pPr>
+        <w:tabs>
+          <w:tab w:val="num" w:pos="720"/>
+        </w:tabs>
+        <w:ind w:left="720" w:hanging="360"/>
+      </w:pPr>
+      <w:rPr>
+        <w:rFonts w:ascii="Symbol" w:hAnsi="Symbol" w:hint="default"/>
+        <w:sz w:val="20"/>
+      </w:rPr>
+    </w:lvl>
+    <w:lvl w:ilvl="1" w:tentative="1">
+      <w:start w:val="1"/>
+      <w:numFmt w:val="bullet"/>
+      <w:lvlText w:val="o"/>
+      <w:lvlJc w:val="left"/>
+      <w:pPr>
+        <w:tabs>
+          <w:tab w:val="num" w:pos="1440"/>
+        </w:tabs>
+        <w:ind w:left="1440" w:hanging="360"/>
+      </w:pPr>
+      <w:rPr>
+        <w:rFonts w:ascii="Courier New" w:hAnsi="Courier New" w:hint="default"/>
+        <w:sz w:val="20"/>
+      </w:rPr>
+    </w:lvl>
+    <w:lvl w:ilvl="2" w:tentative="1">
+      <w:start w:val="1"/>
+      <w:numFmt w:val="bullet"/>
+      <w:lvlText w:val=""/>
+      <w:lvlJc w:val="left"/>
+      <w:pPr>
+        <w:tabs>
+          <w:tab w:val="num" w:pos="2160"/>
+        </w:tabs>
+        <w:ind w:left="2160" w:hanging="360"/>
+      </w:pPr>
+      <w:rPr>
+        <w:rFonts w:ascii="Wingdings" w:hAnsi="Wingdings" w:hint="default"/>
+        <w:sz w:val="20"/>
+      </w:rPr>
+    </w:lvl>
+    <w:lvl w:ilvl="3" w:tentative="1">
+      <w:start w:val="1"/>
+      <w:numFmt w:val="bullet"/>
+      <w:lvlText w:val=""/>
+      <w:lvlJc w:val="left"/>
+      <w:pPr>
+        <w:tabs>
+          <w:tab w:val="num" w:pos="2880"/>
+        </w:tabs>
+        <w:ind w:left="2880" w:hanging="360"/>
+      </w:pPr>
+      <w:rPr>
+        <w:rFonts w:ascii="Wingdings" w:hAnsi="Wingdings" w:hint="default"/>
+        <w:sz w:val="20"/>
+      </w:rPr>
+    </w:lvl>
+    <w:lvl w:ilvl="4" w:tentative="1">
+      <w:start w:val="1"/>
+      <w:numFmt w:val="bullet"/>
+      <w:lvlText w:val=""/>
+      <w:lvlJc w:val="left"/>
+      <w:pPr>
+        <w:tabs>
+          <w:tab w:val="num" w:pos="3600"/>
+        </w:tabs>
+        <w:ind w:left="3600" w:hanging="360"/>
+      </w:pPr>
+      <w:rPr>
+        <w:rFonts w:ascii="Wingdings" w:hAnsi="Wingdings" w:hint="default"/>
+        <w:sz w:val="20"/>
+      </w:rPr>
+    </w:lvl>
+    <w:lvl w:ilvl="5" w:tentative="1">
+      <w:start w:val="1"/>
+      <w:numFmt w:val="bullet"/>
+      <w:lvlText w:val=""/>
+      <w:lvlJc w:val="left"/>
+      <w:pPr>
+        <w:tabs>
+          <w:tab w:val="num" w:pos="4320"/>
+        </w:tabs>
+        <w:ind w:left="4320" w:hanging="360"/>
+      </w:pPr>
+      <w:rPr>
+        <w:rFonts w:ascii="Wingdings" w:hAnsi="Wingdings" w:hint="default"/>
+        <w:sz w:val="20"/>
+      </w:rPr>
+    </w:lvl>
+    <w:lvl w:ilvl="6" w:tentative="1">
+      <w:start w:val="1"/>
+      <w:numFmt w:val="bullet"/>
+      <w:lvlText w:val=""/>
+      <w:lvlJc w:val="left"/>
+      <w:pPr>
+        <w:tabs>
+          <w:tab w:val="num" w:pos="5040"/>
+        </w:tabs>
+        <w:ind w:left="5040" w:hanging="360"/>
+      </w:pPr>
+      <w:rPr>
+        <w:rFonts w:ascii="Wingdings" w:hAnsi="Wingdings" w:hint="default"/>
+        <w:sz w:val="20"/>
+      </w:rPr>
+    </w:lvl>
+    <w:lvl w:ilvl="7" w:tentative="1">
+      <w:start w:val="1"/>
+      <w:numFmt w:val="bullet"/>
+      <w:lvlText w:val=""/>
+      <w:lvlJc w:val="left"/>
+      <w:pPr>
+        <w:tabs>
+          <w:tab w:val="num" w:pos="5760"/>
+        </w:tabs>
+        <w:ind w:left="5760" w:hanging="360"/>
+      </w:pPr>
+      <w:rPr>
+        <w:rFonts w:ascii="Wingdings" w:hAnsi="Wingdings" w:hint="default"/>
+        <w:sz w:val="20"/>
+      </w:rPr>
+    </w:lvl>
+    <w:lvl w:ilvl="8" w:tentative="1">
+      <w:start w:val="1"/>
+      <w:numFmt w:val="bullet"/>
+      <w:lvlText w:val=""/>
+      <w:lvlJc w:val="left"/>
+      <w:pPr>
+        <w:tabs>
+          <w:tab w:val="num" w:pos="6480"/>
+        </w:tabs>
+        <w:ind w:left="6480" w:hanging="360"/>
+      </w:pPr>
+      <w:rPr>
+        <w:rFonts w:ascii="Wingdings" w:hAnsi="Wingdings" w:hint="default"/>
+        <w:sz w:val="20"/>
+      </w:rPr>
+    </w:lvl>
+  </w:abstractNum>
   <w:num w:numId="1">
     <w:abstractNumId w:val="0"/>
   </w:num>
@@ -1340,6 +1635,9 @@
   </w:num>
   <w:num w:numId="4">
     <w:abstractNumId w:val="2"/>
+  </w:num>
+  <w:num w:numId="5">
+    <w:abstractNumId w:val="3"/>
   </w:num>
 </w:numbering>
 </file>

</xml_diff>

<commit_message>
More updates to the Projects section
</commit_message>
<xml_diff>
--- a/Project Case Studies and Descriptions.docx
+++ b/Project Case Studies and Descriptions.docx
@@ -122,7 +122,15 @@
     </w:p>
     <w:p>
       <w:r>
-        <w:t>I needed to a) enhance the user experience in order to increase donor satisfaction, b) new page needed to meet internal needs by capturing all the data our gift processing teams would need, c) contribute to an increased number of gifts via online donation.</w:t>
+        <w:t xml:space="preserve">I needed to a) enhance the user experience in order to increase donor </w:t>
+      </w:r>
+      <w:proofErr w:type="gramStart"/>
+      <w:r>
+        <w:t>satisfaction,</w:t>
+      </w:r>
+      <w:proofErr w:type="gramEnd"/>
+      <w:r>
+        <w:t xml:space="preserve"> b) new page needed to meet internal needs by capturing all the data our gift processing teams would need, c) contribute to an increased number of gifts via online donation.</w:t>
       </w:r>
     </w:p>
     <w:p>
@@ -277,7 +285,21 @@
         <w:rPr>
           <w:strike/>
         </w:rPr>
-        <w:t>Each page would have a simplified, task-/gift type- specific objective that would remove the clunkiness of using one form to make five different gift types and it would allow our processing team to complete type-specific tasks in organized, smaller batches depending on the type of gift being made.</w:t>
+        <w:t xml:space="preserve">Each page would have a simplified, task-/gift type- specific objective that would remove the </w:t>
+      </w:r>
+      <w:proofErr w:type="spellStart"/>
+      <w:r>
+        <w:rPr>
+          <w:strike/>
+        </w:rPr>
+        <w:t>clunkiness</w:t>
+      </w:r>
+      <w:proofErr w:type="spellEnd"/>
+      <w:r>
+        <w:rPr>
+          <w:strike/>
+        </w:rPr>
+        <w:t xml:space="preserve"> of using one form to make five different gift types and it would allow our processing team to complete type-specific tasks in organized, smaller batches depending on the type of gift being made.</w:t>
       </w:r>
     </w:p>
     <w:p>
@@ -353,7 +375,15 @@
     </w:p>
     <w:p>
       <w:r>
-        <w:t>During my assistantship with the Auburn University Office of University Writing, the office decided to follow new campus web recommendations and migrate its website to WordPress. This migration also served as an opportunity to redesign the site as it had be</w:t>
+        <w:t xml:space="preserve">During my assistantship with the Auburn University Office of University Writing, the office decided to follow new campus web recommendations and </w:t>
+      </w:r>
+      <w:proofErr w:type="gramStart"/>
+      <w:r>
+        <w:t>migrate</w:t>
+      </w:r>
+      <w:proofErr w:type="gramEnd"/>
+      <w:r>
+        <w:t xml:space="preserve"> its website to WordPress. This migration also served as an opportunity to redesign the site as it had be</w:t>
       </w:r>
       <w:r>
         <w:t>en some time since the old site’</w:t>
@@ -645,7 +675,15 @@
         <w:t>This was my first site migration. I learned a lot by being able to apply everything I’d learned about content strategy, UX/UI, and usability testing. I also learned about how the job doesn’t end when a site goes live – maintenance is critically important and having sustainable, accessible documentation is very important.</w:t>
       </w:r>
       <w:r>
-        <w:t xml:space="preserve"> Because of this, I also developed an editorial guide to ensure that editing and adding content would remain consistent in the following years.</w:t>
+        <w:t xml:space="preserve"> Because of this, I also developed an </w:t>
+      </w:r>
+      <w:proofErr w:type="gramStart"/>
+      <w:r>
+        <w:t>editorial</w:t>
+      </w:r>
+      <w:proofErr w:type="gramEnd"/>
+      <w:r>
+        <w:t xml:space="preserve"> guide to ensure that editing and adding content would remain consistent in the following years.</w:t>
       </w:r>
     </w:p>
     <w:p>
@@ -962,7 +1000,15 @@
         <w:t>has passed, I participate</w:t>
       </w:r>
       <w:r>
-        <w:t xml:space="preserve"> in UpLabs’ </w:t>
+        <w:t xml:space="preserve"> in </w:t>
+      </w:r>
+      <w:proofErr w:type="spellStart"/>
+      <w:r>
+        <w:t>UpLabs</w:t>
+      </w:r>
+      <w:proofErr w:type="spellEnd"/>
+      <w:r>
+        <w:t xml:space="preserve">’ </w:t>
       </w:r>
       <w:r>
         <w:t>House Rental App Challenge</w:t>
@@ -1045,35 +1091,47 @@
       <w:pPr>
         <w:ind w:left="360"/>
       </w:pPr>
+      <w:proofErr w:type="gramStart"/>
       <w:r>
         <w:t>Finding a unit that you like.</w:t>
       </w:r>
+      <w:proofErr w:type="gramEnd"/>
     </w:p>
     <w:p>
       <w:pPr>
         <w:ind w:left="360"/>
       </w:pPr>
+      <w:proofErr w:type="gramStart"/>
       <w:r>
         <w:t>Indicating an interest in the aforementioned unit to the property manager.</w:t>
       </w:r>
+      <w:proofErr w:type="gramEnd"/>
     </w:p>
     <w:p>
       <w:pPr>
         <w:ind w:left="360"/>
       </w:pPr>
+      <w:proofErr w:type="gramStart"/>
       <w:r>
         <w:t>Application process.</w:t>
       </w:r>
+      <w:proofErr w:type="gramEnd"/>
     </w:p>
     <w:p>
       <w:pPr>
         <w:ind w:left="360"/>
       </w:pPr>
+      <w:proofErr w:type="gramStart"/>
       <w:r>
         <w:t>System feedback on either success or failure.</w:t>
       </w:r>
-    </w:p>
-    <w:p/>
+      <w:proofErr w:type="gramEnd"/>
+    </w:p>
+    <w:p>
+      <w:r>
+        <w:t>I decided to build a mobile app since my personal rental search was conducted mostly on my phone</w:t>
+      </w:r>
+    </w:p>
     <w:p>
       <w:pPr>
         <w:pStyle w:val="Heading2"/>
@@ -1087,43 +1145,141 @@
         <w:pStyle w:val="Heading3"/>
       </w:pPr>
       <w:r>
-        <w:t>Research</w:t>
-      </w:r>
-    </w:p>
-    <w:p>
-      <w:r>
-        <w:t>When I learned about this project, I was in the midst of looking for a new place to live. I frequented sites like Zillow, Trulia, and Hotpads, and I had become quite familiar with the commonalities among all of the sites.</w:t>
-      </w:r>
+        <w:t>Research + Ideation</w:t>
+      </w:r>
+    </w:p>
+    <w:p>
+      <w:r>
+        <w:t xml:space="preserve">When I learned about this project, I was in the midst of looking for a new place to live. I frequented sites like Zillow, Trulia, and </w:t>
+      </w:r>
+      <w:proofErr w:type="spellStart"/>
+      <w:r>
+        <w:t>Hotpads</w:t>
+      </w:r>
+      <w:proofErr w:type="spellEnd"/>
+      <w:r>
+        <w:t>, and I had become quite familiar with the commonalities among all of the sites.</w:t>
+      </w:r>
+    </w:p>
+    <w:p>
+      <w:r>
+        <w:t xml:space="preserve">After determining the components I needed to include in my design, I mapped out the content </w:t>
+      </w:r>
+      <w:r>
+        <w:t>that each screen would require.</w:t>
+      </w:r>
+      <w:r>
+        <w:t xml:space="preserve"> </w:t>
+      </w:r>
+      <w:r>
+        <w:t>The i</w:t>
+      </w:r>
+      <w:r>
+        <w:t>deation process</w:t>
+      </w:r>
+      <w:r>
+        <w:t xml:space="preserve"> I follow includes c</w:t>
+      </w:r>
+      <w:r>
+        <w:t xml:space="preserve">reation, critique, improvement, </w:t>
+      </w:r>
+      <w:r>
+        <w:t xml:space="preserve">and </w:t>
+      </w:r>
+      <w:r>
+        <w:t>more critique</w:t>
+      </w:r>
+      <w:r>
+        <w:t xml:space="preserve">. After completing a few rounds, I then </w:t>
+      </w:r>
+      <w:r>
+        <w:t>took the strongest components and began sketching them out.</w:t>
+      </w:r>
+    </w:p>
+    <w:p>
+      <w:pPr>
+        <w:pStyle w:val="Heading3"/>
+      </w:pPr>
+      <w:r>
+        <w:t>Sketching</w:t>
+      </w:r>
+    </w:p>
+    <w:p>
+      <w:r>
+        <w:t xml:space="preserve">In this phase, I </w:t>
+      </w:r>
+      <w:r>
+        <w:t xml:space="preserve">took the users’ needs and drew </w:t>
+      </w:r>
+      <w:r>
+        <w:t>wireframes</w:t>
+      </w:r>
+      <w:r>
+        <w:t xml:space="preserve"> of </w:t>
+      </w:r>
+      <w:r>
+        <w:t>my initial plans for each screen. As I drafted the</w:t>
+      </w:r>
+      <w:r>
+        <w:t>m</w:t>
+      </w:r>
+      <w:r>
+        <w:t xml:space="preserve"> and re-analyzed the content, I </w:t>
+      </w:r>
+      <w:r>
+        <w:t xml:space="preserve">added notes </w:t>
+      </w:r>
+      <w:r>
+        <w:t>and ideas that could later be used to improve the designs.</w:t>
+      </w:r>
+      <w:r>
+        <w:t xml:space="preserve"> I included </w:t>
+      </w:r>
+      <w:r>
+        <w:t>specific, understandable, actionable</w:t>
+      </w:r>
+      <w:r>
+        <w:t xml:space="preserve"> tasks next to each screen and created designs that would allow</w:t>
+      </w:r>
+      <w:r>
+        <w:t xml:space="preserve"> users to easily find a new home.</w:t>
+      </w:r>
+    </w:p>
+    <w:p>
+      <w:pPr>
+        <w:pStyle w:val="Heading2"/>
+      </w:pPr>
+      <w:r>
+        <w:t>Result</w:t>
+      </w:r>
+    </w:p>
+    <w:p>
+      <w:r>
+        <w:t xml:space="preserve">Once I had solid sketches, I used Photoshop to design the interfaces in a more polished way. To add interactivity to each interface, I created an </w:t>
+      </w:r>
+      <w:r>
+        <w:t>interactive clickable prototype</w:t>
+      </w:r>
+      <w:r>
+        <w:t xml:space="preserve">, and I </w:t>
+      </w:r>
+      <w:r>
+        <w:t>add</w:t>
+      </w:r>
+      <w:r>
+        <w:t>ed</w:t>
+      </w:r>
+      <w:r>
+        <w:t xml:space="preserve"> hotspots to create the user flow of your prototype</w:t>
+      </w:r>
+      <w:r>
+        <w:t>.</w:t>
+      </w:r>
+    </w:p>
+    <w:p>
       <w:bookmarkStart w:id="0" w:name="_GoBack"/>
       <w:bookmarkEnd w:id="0"/>
     </w:p>
-    <w:p>
-      <w:pPr>
-        <w:pStyle w:val="Heading3"/>
-      </w:pPr>
-      <w:r>
-        <w:t>Sketching</w:t>
-      </w:r>
-    </w:p>
-    <w:p/>
-    <w:p>
-      <w:pPr>
-        <w:pStyle w:val="Heading3"/>
-      </w:pPr>
-      <w:r>
-        <w:t>Prototyping</w:t>
-      </w:r>
-    </w:p>
-    <w:p/>
-    <w:p>
-      <w:pPr>
-        <w:pStyle w:val="Heading2"/>
-      </w:pPr>
-      <w:r>
-        <w:t>Result</w:t>
-      </w:r>
-    </w:p>
-    <w:p/>
     <w:sectPr>
       <w:pgSz w:w="12240" w:h="15840"/>
       <w:pgMar w:top="720" w:right="720" w:bottom="720" w:left="720" w:header="720" w:footer="720" w:gutter="0"/>

</xml_diff>

<commit_message>
Added images and links to projects
</commit_message>
<xml_diff>
--- a/Project Case Studies and Descriptions.docx
+++ b/Project Case Studies and Descriptions.docx
@@ -122,15 +122,7 @@
     </w:p>
     <w:p>
       <w:r>
-        <w:t xml:space="preserve">I needed to a) enhance the user experience in order to increase donor </w:t>
-      </w:r>
-      <w:proofErr w:type="gramStart"/>
-      <w:r>
-        <w:t>satisfaction,</w:t>
-      </w:r>
-      <w:proofErr w:type="gramEnd"/>
-      <w:r>
-        <w:t xml:space="preserve"> b) new page needed to meet internal needs by capturing all the data our gift processing teams would need, c) contribute to an increased number of gifts via online donation.</w:t>
+        <w:t>I needed to a) enhance the user experience in order to increase donor satisfaction, b) new page needed to meet internal needs by capturing all the data our gift processing teams would need, c) contribute to an increased number of gifts via online donation.</w:t>
       </w:r>
     </w:p>
     <w:p>
@@ -285,21 +277,7 @@
         <w:rPr>
           <w:strike/>
         </w:rPr>
-        <w:t xml:space="preserve">Each page would have a simplified, task-/gift type- specific objective that would remove the </w:t>
-      </w:r>
-      <w:proofErr w:type="spellStart"/>
-      <w:r>
-        <w:rPr>
-          <w:strike/>
-        </w:rPr>
-        <w:t>clunkiness</w:t>
-      </w:r>
-      <w:proofErr w:type="spellEnd"/>
-      <w:r>
-        <w:rPr>
-          <w:strike/>
-        </w:rPr>
-        <w:t xml:space="preserve"> of using one form to make five different gift types and it would allow our processing team to complete type-specific tasks in organized, smaller batches depending on the type of gift being made.</w:t>
+        <w:t>Each page would have a simplified, task-/gift type- specific objective that would remove the clunkiness of using one form to make five different gift types and it would allow our processing team to complete type-specific tasks in organized, smaller batches depending on the type of gift being made.</w:t>
       </w:r>
     </w:p>
     <w:p>
@@ -375,15 +353,7 @@
     </w:p>
     <w:p>
       <w:r>
-        <w:t xml:space="preserve">During my assistantship with the Auburn University Office of University Writing, the office decided to follow new campus web recommendations and </w:t>
-      </w:r>
-      <w:proofErr w:type="gramStart"/>
-      <w:r>
-        <w:t>migrate</w:t>
-      </w:r>
-      <w:proofErr w:type="gramEnd"/>
-      <w:r>
-        <w:t xml:space="preserve"> its website to WordPress. This migration also served as an opportunity to redesign the site as it had be</w:t>
+        <w:t>During my assistantship with the Auburn University Office of University Writing, the office decided to follow new campus web recommendations and migrate its website to WordPress. This migration also served as an opportunity to redesign the site as it had be</w:t>
       </w:r>
       <w:r>
         <w:t>en some time since the old site’</w:t>
@@ -675,15 +645,7 @@
         <w:t>This was my first site migration. I learned a lot by being able to apply everything I’d learned about content strategy, UX/UI, and usability testing. I also learned about how the job doesn’t end when a site goes live – maintenance is critically important and having sustainable, accessible documentation is very important.</w:t>
       </w:r>
       <w:r>
-        <w:t xml:space="preserve"> Because of this, I also developed an </w:t>
-      </w:r>
-      <w:proofErr w:type="gramStart"/>
-      <w:r>
-        <w:t>editorial</w:t>
-      </w:r>
-      <w:proofErr w:type="gramEnd"/>
-      <w:r>
-        <w:t xml:space="preserve"> guide to ensure that editing and adding content would remain consistent in the following years.</w:t>
+        <w:t xml:space="preserve"> Because of this, I also developed an editorial guide to ensure that editing and adding content would remain consistent in the following years.</w:t>
       </w:r>
     </w:p>
     <w:p>
@@ -1000,15 +962,7 @@
         <w:t>has passed, I participate</w:t>
       </w:r>
       <w:r>
-        <w:t xml:space="preserve"> in </w:t>
-      </w:r>
-      <w:proofErr w:type="spellStart"/>
-      <w:r>
-        <w:t>UpLabs</w:t>
-      </w:r>
-      <w:proofErr w:type="spellEnd"/>
-      <w:r>
-        <w:t xml:space="preserve">’ </w:t>
+        <w:t xml:space="preserve"> in UpLabs’ </w:t>
       </w:r>
       <w:r>
         <w:t>House Rental App Challenge</w:t>
@@ -1091,41 +1045,33 @@
       <w:pPr>
         <w:ind w:left="360"/>
       </w:pPr>
-      <w:proofErr w:type="gramStart"/>
       <w:r>
         <w:t>Finding a unit that you like.</w:t>
       </w:r>
-      <w:proofErr w:type="gramEnd"/>
     </w:p>
     <w:p>
       <w:pPr>
         <w:ind w:left="360"/>
       </w:pPr>
-      <w:proofErr w:type="gramStart"/>
       <w:r>
         <w:t>Indicating an interest in the aforementioned unit to the property manager.</w:t>
       </w:r>
-      <w:proofErr w:type="gramEnd"/>
     </w:p>
     <w:p>
       <w:pPr>
         <w:ind w:left="360"/>
       </w:pPr>
-      <w:proofErr w:type="gramStart"/>
       <w:r>
         <w:t>Application process.</w:t>
       </w:r>
-      <w:proofErr w:type="gramEnd"/>
     </w:p>
     <w:p>
       <w:pPr>
         <w:ind w:left="360"/>
       </w:pPr>
-      <w:proofErr w:type="gramStart"/>
       <w:r>
         <w:t>System feedback on either success or failure.</w:t>
       </w:r>
-      <w:proofErr w:type="gramEnd"/>
     </w:p>
     <w:p>
       <w:r>
@@ -1150,15 +1096,7 @@
     </w:p>
     <w:p>
       <w:r>
-        <w:t xml:space="preserve">When I learned about this project, I was in the midst of looking for a new place to live. I frequented sites like Zillow, Trulia, and </w:t>
-      </w:r>
-      <w:proofErr w:type="spellStart"/>
-      <w:r>
-        <w:t>Hotpads</w:t>
-      </w:r>
-      <w:proofErr w:type="spellEnd"/>
-      <w:r>
-        <w:t>, and I had become quite familiar with the commonalities among all of the sites.</w:t>
+        <w:t>When I learned about this project, I was in the midst of looking for a new place to live. I frequented sites like Zillow, Trulia, and Hotpads, and I had become quite familiar with the commonalities among all of the sites.</w:t>
       </w:r>
     </w:p>
     <w:p>
@@ -1277,8 +1215,61 @@
       </w:r>
     </w:p>
     <w:p>
+      <w:r>
+        <w:br w:type="page"/>
+      </w:r>
+    </w:p>
+    <w:p>
+      <w:pPr>
+        <w:pStyle w:val="Heading1"/>
+      </w:pPr>
+      <w:r>
+        <w:lastRenderedPageBreak/>
+        <w:t>404 page</w:t>
+      </w:r>
+    </w:p>
+    <w:p>
+      <w:pPr>
+        <w:pStyle w:val="Heading2"/>
+      </w:pPr>
+      <w:r>
+        <w:t>Needs</w:t>
+      </w:r>
+    </w:p>
+    <w:p>
+      <w:r>
+        <w:t>Redirection links (home, FAQ</w:t>
+      </w:r>
       <w:bookmarkStart w:id="0" w:name="_GoBack"/>
       <w:bookmarkEnd w:id="0"/>
+      <w:r>
+        <w:t>, contact, help, site-specific guides); aim for 4 links</w:t>
+      </w:r>
+    </w:p>
+    <w:p>
+      <w:r>
+        <w:t>Search box</w:t>
+      </w:r>
+    </w:p>
+    <w:p>
+      <w:r>
+        <w:t>Tell user that the page doesn't exist</w:t>
+      </w:r>
+    </w:p>
+    <w:p>
+      <w:r>
+        <w:t>Minimal clutter</w:t>
+      </w:r>
+    </w:p>
+    <w:p>
+      <w:r>
+        <w:t>Avoid cognitive overload from offering too many links</w:t>
+      </w:r>
+    </w:p>
+    <w:p>
+      <w:r>
+        <w:t>Make it funny and fun</w:t>
+      </w:r>
     </w:p>
     <w:sectPr>
       <w:pgSz w:w="12240" w:h="15840"/>
@@ -1407,6 +1398,118 @@
     </w:lvl>
   </w:abstractNum>
   <w:abstractNum w:abstractNumId="1">
+    <w:nsid w:val="08223E05"/>
+    <w:multiLevelType w:val="hybridMultilevel"/>
+    <w:tmpl w:val="4FACE6D8"/>
+    <w:lvl w:ilvl="0" w:tplc="15522EF6">
+      <w:numFmt w:val="bullet"/>
+      <w:lvlText w:val="-"/>
+      <w:lvlJc w:val="left"/>
+      <w:pPr>
+        <w:ind w:left="720" w:hanging="360"/>
+      </w:pPr>
+      <w:rPr>
+        <w:rFonts w:ascii="Gill Sans MT" w:eastAsiaTheme="minorHAnsi" w:hAnsi="Gill Sans MT" w:cstheme="minorBidi" w:hint="default"/>
+      </w:rPr>
+    </w:lvl>
+    <w:lvl w:ilvl="1" w:tplc="04090003" w:tentative="1">
+      <w:start w:val="1"/>
+      <w:numFmt w:val="bullet"/>
+      <w:lvlText w:val="o"/>
+      <w:lvlJc w:val="left"/>
+      <w:pPr>
+        <w:ind w:left="1440" w:hanging="360"/>
+      </w:pPr>
+      <w:rPr>
+        <w:rFonts w:ascii="Courier New" w:hAnsi="Courier New" w:cs="Courier New" w:hint="default"/>
+      </w:rPr>
+    </w:lvl>
+    <w:lvl w:ilvl="2" w:tplc="04090005" w:tentative="1">
+      <w:start w:val="1"/>
+      <w:numFmt w:val="bullet"/>
+      <w:lvlText w:val=""/>
+      <w:lvlJc w:val="left"/>
+      <w:pPr>
+        <w:ind w:left="2160" w:hanging="360"/>
+      </w:pPr>
+      <w:rPr>
+        <w:rFonts w:ascii="Wingdings" w:hAnsi="Wingdings" w:hint="default"/>
+      </w:rPr>
+    </w:lvl>
+    <w:lvl w:ilvl="3" w:tplc="04090001" w:tentative="1">
+      <w:start w:val="1"/>
+      <w:numFmt w:val="bullet"/>
+      <w:lvlText w:val=""/>
+      <w:lvlJc w:val="left"/>
+      <w:pPr>
+        <w:ind w:left="2880" w:hanging="360"/>
+      </w:pPr>
+      <w:rPr>
+        <w:rFonts w:ascii="Symbol" w:hAnsi="Symbol" w:hint="default"/>
+      </w:rPr>
+    </w:lvl>
+    <w:lvl w:ilvl="4" w:tplc="04090003" w:tentative="1">
+      <w:start w:val="1"/>
+      <w:numFmt w:val="bullet"/>
+      <w:lvlText w:val="o"/>
+      <w:lvlJc w:val="left"/>
+      <w:pPr>
+        <w:ind w:left="3600" w:hanging="360"/>
+      </w:pPr>
+      <w:rPr>
+        <w:rFonts w:ascii="Courier New" w:hAnsi="Courier New" w:cs="Courier New" w:hint="default"/>
+      </w:rPr>
+    </w:lvl>
+    <w:lvl w:ilvl="5" w:tplc="04090005" w:tentative="1">
+      <w:start w:val="1"/>
+      <w:numFmt w:val="bullet"/>
+      <w:lvlText w:val=""/>
+      <w:lvlJc w:val="left"/>
+      <w:pPr>
+        <w:ind w:left="4320" w:hanging="360"/>
+      </w:pPr>
+      <w:rPr>
+        <w:rFonts w:ascii="Wingdings" w:hAnsi="Wingdings" w:hint="default"/>
+      </w:rPr>
+    </w:lvl>
+    <w:lvl w:ilvl="6" w:tplc="04090001" w:tentative="1">
+      <w:start w:val="1"/>
+      <w:numFmt w:val="bullet"/>
+      <w:lvlText w:val=""/>
+      <w:lvlJc w:val="left"/>
+      <w:pPr>
+        <w:ind w:left="5040" w:hanging="360"/>
+      </w:pPr>
+      <w:rPr>
+        <w:rFonts w:ascii="Symbol" w:hAnsi="Symbol" w:hint="default"/>
+      </w:rPr>
+    </w:lvl>
+    <w:lvl w:ilvl="7" w:tplc="04090003" w:tentative="1">
+      <w:start w:val="1"/>
+      <w:numFmt w:val="bullet"/>
+      <w:lvlText w:val="o"/>
+      <w:lvlJc w:val="left"/>
+      <w:pPr>
+        <w:ind w:left="5760" w:hanging="360"/>
+      </w:pPr>
+      <w:rPr>
+        <w:rFonts w:ascii="Courier New" w:hAnsi="Courier New" w:cs="Courier New" w:hint="default"/>
+      </w:rPr>
+    </w:lvl>
+    <w:lvl w:ilvl="8" w:tplc="04090005" w:tentative="1">
+      <w:start w:val="1"/>
+      <w:numFmt w:val="bullet"/>
+      <w:lvlText w:val=""/>
+      <w:lvlJc w:val="left"/>
+      <w:pPr>
+        <w:ind w:left="6480" w:hanging="360"/>
+      </w:pPr>
+      <w:rPr>
+        <w:rFonts w:ascii="Wingdings" w:hAnsi="Wingdings" w:hint="default"/>
+      </w:rPr>
+    </w:lvl>
+  </w:abstractNum>
+  <w:abstractNum w:abstractNumId="2">
     <w:nsid w:val="5E261ECC"/>
     <w:multiLevelType w:val="hybridMultilevel"/>
     <w:tmpl w:val="6A582A24"/>
@@ -1519,7 +1622,7 @@
       </w:rPr>
     </w:lvl>
   </w:abstractNum>
-  <w:abstractNum w:abstractNumId="2">
+  <w:abstractNum w:abstractNumId="3">
     <w:nsid w:val="6EF73C38"/>
     <w:multiLevelType w:val="hybridMultilevel"/>
     <w:tmpl w:val="206E6650"/>
@@ -1631,7 +1734,119 @@
       </w:rPr>
     </w:lvl>
   </w:abstractNum>
-  <w:abstractNum w:abstractNumId="3">
+  <w:abstractNum w:abstractNumId="4">
+    <w:nsid w:val="6F8108CE"/>
+    <w:multiLevelType w:val="hybridMultilevel"/>
+    <w:tmpl w:val="CDF612C0"/>
+    <w:lvl w:ilvl="0" w:tplc="15522EF6">
+      <w:numFmt w:val="bullet"/>
+      <w:lvlText w:val="-"/>
+      <w:lvlJc w:val="left"/>
+      <w:pPr>
+        <w:ind w:left="720" w:hanging="360"/>
+      </w:pPr>
+      <w:rPr>
+        <w:rFonts w:ascii="Gill Sans MT" w:eastAsiaTheme="minorHAnsi" w:hAnsi="Gill Sans MT" w:cstheme="minorBidi" w:hint="default"/>
+      </w:rPr>
+    </w:lvl>
+    <w:lvl w:ilvl="1" w:tplc="04090003" w:tentative="1">
+      <w:start w:val="1"/>
+      <w:numFmt w:val="bullet"/>
+      <w:lvlText w:val="o"/>
+      <w:lvlJc w:val="left"/>
+      <w:pPr>
+        <w:ind w:left="1440" w:hanging="360"/>
+      </w:pPr>
+      <w:rPr>
+        <w:rFonts w:ascii="Courier New" w:hAnsi="Courier New" w:cs="Courier New" w:hint="default"/>
+      </w:rPr>
+    </w:lvl>
+    <w:lvl w:ilvl="2" w:tplc="04090005" w:tentative="1">
+      <w:start w:val="1"/>
+      <w:numFmt w:val="bullet"/>
+      <w:lvlText w:val=""/>
+      <w:lvlJc w:val="left"/>
+      <w:pPr>
+        <w:ind w:left="2160" w:hanging="360"/>
+      </w:pPr>
+      <w:rPr>
+        <w:rFonts w:ascii="Wingdings" w:hAnsi="Wingdings" w:hint="default"/>
+      </w:rPr>
+    </w:lvl>
+    <w:lvl w:ilvl="3" w:tplc="04090001" w:tentative="1">
+      <w:start w:val="1"/>
+      <w:numFmt w:val="bullet"/>
+      <w:lvlText w:val=""/>
+      <w:lvlJc w:val="left"/>
+      <w:pPr>
+        <w:ind w:left="2880" w:hanging="360"/>
+      </w:pPr>
+      <w:rPr>
+        <w:rFonts w:ascii="Symbol" w:hAnsi="Symbol" w:hint="default"/>
+      </w:rPr>
+    </w:lvl>
+    <w:lvl w:ilvl="4" w:tplc="04090003" w:tentative="1">
+      <w:start w:val="1"/>
+      <w:numFmt w:val="bullet"/>
+      <w:lvlText w:val="o"/>
+      <w:lvlJc w:val="left"/>
+      <w:pPr>
+        <w:ind w:left="3600" w:hanging="360"/>
+      </w:pPr>
+      <w:rPr>
+        <w:rFonts w:ascii="Courier New" w:hAnsi="Courier New" w:cs="Courier New" w:hint="default"/>
+      </w:rPr>
+    </w:lvl>
+    <w:lvl w:ilvl="5" w:tplc="04090005" w:tentative="1">
+      <w:start w:val="1"/>
+      <w:numFmt w:val="bullet"/>
+      <w:lvlText w:val=""/>
+      <w:lvlJc w:val="left"/>
+      <w:pPr>
+        <w:ind w:left="4320" w:hanging="360"/>
+      </w:pPr>
+      <w:rPr>
+        <w:rFonts w:ascii="Wingdings" w:hAnsi="Wingdings" w:hint="default"/>
+      </w:rPr>
+    </w:lvl>
+    <w:lvl w:ilvl="6" w:tplc="04090001" w:tentative="1">
+      <w:start w:val="1"/>
+      <w:numFmt w:val="bullet"/>
+      <w:lvlText w:val=""/>
+      <w:lvlJc w:val="left"/>
+      <w:pPr>
+        <w:ind w:left="5040" w:hanging="360"/>
+      </w:pPr>
+      <w:rPr>
+        <w:rFonts w:ascii="Symbol" w:hAnsi="Symbol" w:hint="default"/>
+      </w:rPr>
+    </w:lvl>
+    <w:lvl w:ilvl="7" w:tplc="04090003" w:tentative="1">
+      <w:start w:val="1"/>
+      <w:numFmt w:val="bullet"/>
+      <w:lvlText w:val="o"/>
+      <w:lvlJc w:val="left"/>
+      <w:pPr>
+        <w:ind w:left="5760" w:hanging="360"/>
+      </w:pPr>
+      <w:rPr>
+        <w:rFonts w:ascii="Courier New" w:hAnsi="Courier New" w:cs="Courier New" w:hint="default"/>
+      </w:rPr>
+    </w:lvl>
+    <w:lvl w:ilvl="8" w:tplc="04090005" w:tentative="1">
+      <w:start w:val="1"/>
+      <w:numFmt w:val="bullet"/>
+      <w:lvlText w:val=""/>
+      <w:lvlJc w:val="left"/>
+      <w:pPr>
+        <w:ind w:left="6480" w:hanging="360"/>
+      </w:pPr>
+      <w:rPr>
+        <w:rFonts w:ascii="Wingdings" w:hAnsi="Wingdings" w:hint="default"/>
+      </w:rPr>
+    </w:lvl>
+  </w:abstractNum>
+  <w:abstractNum w:abstractNumId="5">
     <w:nsid w:val="7EF83D3B"/>
     <w:multiLevelType w:val="multilevel"/>
     <w:tmpl w:val="72A211D6"/>
@@ -1787,13 +2002,19 @@
     <w:abstractNumId w:val="0"/>
   </w:num>
   <w:num w:numId="3">
-    <w:abstractNumId w:val="1"/>
+    <w:abstractNumId w:val="2"/>
   </w:num>
   <w:num w:numId="4">
-    <w:abstractNumId w:val="2"/>
+    <w:abstractNumId w:val="3"/>
   </w:num>
   <w:num w:numId="5">
-    <w:abstractNumId w:val="3"/>
+    <w:abstractNumId w:val="5"/>
+  </w:num>
+  <w:num w:numId="6">
+    <w:abstractNumId w:val="4"/>
+  </w:num>
+  <w:num w:numId="7">
+    <w:abstractNumId w:val="1"/>
   </w:num>
 </w:numbering>
 </file>

</xml_diff>